<commit_message>
Script de lancement des VMS
</commit_message>
<xml_diff>
--- a/Projet virtualisation & cloud computing_v1.docx
+++ b/Projet virtualisation & cloud computing_v1.docx
@@ -1,6 +1,6 @@
 
 <file path=word/document.xml><?xml version="1.0" encoding="utf-8"?>
-<w:document xmlns:wpc="http://schemas.microsoft.com/office/word/2010/wordprocessingCanvas" xmlns:cx="http://schemas.microsoft.com/office/drawing/2014/chartex" xmlns:cx1="http://schemas.microsoft.com/office/drawing/2015/9/8/chartex" xmlns:cx2="http://schemas.microsoft.com/office/drawing/2015/10/21/chartex" xmlns:cx3="http://schemas.microsoft.com/office/drawing/2016/5/9/chartex" xmlns:cx4="http://schemas.microsoft.com/office/drawing/2016/5/10/chartex" xmlns:cx5="http://schemas.microsoft.com/office/drawing/2016/5/11/chartex" xmlns:cx6="http://schemas.microsoft.com/office/drawing/2016/5/12/chartex" xmlns:cx7="http://schemas.microsoft.com/office/drawing/2016/5/13/chartex" xmlns:cx8="http://schemas.microsoft.com/office/drawing/2016/5/14/chartex" xmlns:mc="http://schemas.openxmlformats.org/markup-compatibility/2006" xmlns:aink="http://schemas.microsoft.com/office/drawing/2016/ink" xmlns:am3d="http://schemas.microsoft.com/office/drawing/2017/model3d" xmlns:o="urn:schemas-microsoft-com:office:office" xmlns:r="http://schemas.openxmlformats.org/officeDocument/2006/relationships" xmlns:m="http://schemas.openxmlformats.org/officeDocument/2006/math" xmlns:v="urn:schemas-microsoft-com:vml" xmlns:wp14="http://schemas.microsoft.com/office/word/2010/wordprocessingDrawing" xmlns:wp="http://schemas.openxmlformats.org/drawingml/2006/wordprocessingDrawing" xmlns:w10="urn:schemas-microsoft-com:office:word" xmlns:w="http://schemas.openxmlformats.org/wordprocessingml/2006/main" xmlns:w14="http://schemas.microsoft.com/office/word/2010/wordml" xmlns:w15="http://schemas.microsoft.com/office/word/2012/wordml" xmlns:w16cex="http://schemas.microsoft.com/office/word/2018/wordml/cex" xmlns:w16cid="http://schemas.microsoft.com/office/word/2016/wordml/cid" xmlns:w16="http://schemas.microsoft.com/office/word/2018/wordml" xmlns:w16sdtdh="http://schemas.microsoft.com/office/word/2020/wordml/sdtdatahash" xmlns:w16se="http://schemas.microsoft.com/office/word/2015/wordml/symex" xmlns:wpg="http://schemas.microsoft.com/office/word/2010/wordprocessingGroup" xmlns:wpi="http://schemas.microsoft.com/office/word/2010/wordprocessingInk" xmlns:wne="http://schemas.microsoft.com/office/word/2006/wordml" xmlns:wps="http://schemas.microsoft.com/office/word/2010/wordprocessingShape" mc:Ignorable="w14 w15 w16se w16cid w16 w16cex w16sdtdh wp14">
+<w:document xmlns:wpc="http://schemas.microsoft.com/office/word/2010/wordprocessingCanvas" xmlns:cx="http://schemas.microsoft.com/office/drawing/2014/chartex" xmlns:cx1="http://schemas.microsoft.com/office/drawing/2015/9/8/chartex" xmlns:cx2="http://schemas.microsoft.com/office/drawing/2015/10/21/chartex" xmlns:cx3="http://schemas.microsoft.com/office/drawing/2016/5/9/chartex" xmlns:cx4="http://schemas.microsoft.com/office/drawing/2016/5/10/chartex" xmlns:cx5="http://schemas.microsoft.com/office/drawing/2016/5/11/chartex" xmlns:cx6="http://schemas.microsoft.com/office/drawing/2016/5/12/chartex" xmlns:cx7="http://schemas.microsoft.com/office/drawing/2016/5/13/chartex" xmlns:cx8="http://schemas.microsoft.com/office/drawing/2016/5/14/chartex" xmlns:mc="http://schemas.openxmlformats.org/markup-compatibility/2006" xmlns:aink="http://schemas.microsoft.com/office/drawing/2016/ink" xmlns:am3d="http://schemas.microsoft.com/office/drawing/2017/model3d" xmlns:o="urn:schemas-microsoft-com:office:office" xmlns:oel="http://schemas.microsoft.com/office/2019/extlst" xmlns:r="http://schemas.openxmlformats.org/officeDocument/2006/relationships" xmlns:m="http://schemas.openxmlformats.org/officeDocument/2006/math" xmlns:v="urn:schemas-microsoft-com:vml" xmlns:wp14="http://schemas.microsoft.com/office/word/2010/wordprocessingDrawing" xmlns:wp="http://schemas.openxmlformats.org/drawingml/2006/wordprocessingDrawing" xmlns:w10="urn:schemas-microsoft-com:office:word" xmlns:w="http://schemas.openxmlformats.org/wordprocessingml/2006/main" xmlns:w14="http://schemas.microsoft.com/office/word/2010/wordml" xmlns:w15="http://schemas.microsoft.com/office/word/2012/wordml" xmlns:w16cex="http://schemas.microsoft.com/office/word/2018/wordml/cex" xmlns:w16cid="http://schemas.microsoft.com/office/word/2016/wordml/cid" xmlns:w16="http://schemas.microsoft.com/office/word/2018/wordml" xmlns:w16du="http://schemas.microsoft.com/office/word/2023/wordml/word16du" xmlns:w16sdtdh="http://schemas.microsoft.com/office/word/2020/wordml/sdtdatahash" xmlns:w16se="http://schemas.microsoft.com/office/word/2015/wordml/symex" xmlns:wpg="http://schemas.microsoft.com/office/word/2010/wordprocessingGroup" xmlns:wpi="http://schemas.microsoft.com/office/word/2010/wordprocessingInk" xmlns:wne="http://schemas.microsoft.com/office/word/2006/wordml" xmlns:wps="http://schemas.microsoft.com/office/word/2010/wordprocessingShape" mc:Ignorable="w14 w15 w16se w16cid w16 w16cex w16sdtdh w16du wp14">
   <w:body>
     <w:p>
       <w:pPr>
@@ -14665,6 +14665,7 @@
           <w:kern w:val="0"/>
           <w:sz w:val="24"/>
           <w:szCs w:val="24"/>
+          <w:highlight w:val="yellow"/>
           <w14:ligatures w14:val="none"/>
         </w:rPr>
         <w:t>vagrant</w:t>
@@ -14679,6 +14680,7 @@
           <w:kern w:val="0"/>
           <w:sz w:val="24"/>
           <w:szCs w:val="24"/>
+          <w:highlight w:val="yellow"/>
           <w14:ligatures w14:val="none"/>
         </w:rPr>
         <w:t xml:space="preserve"> </w:t>
@@ -14692,6 +14694,7 @@
           <w:kern w:val="0"/>
           <w:sz w:val="24"/>
           <w:szCs w:val="24"/>
+          <w:highlight w:val="yellow"/>
           <w14:ligatures w14:val="none"/>
         </w:rPr>
         <w:t>ssh</w:t>
@@ -14705,6 +14708,7 @@
           <w:kern w:val="0"/>
           <w:sz w:val="24"/>
           <w:szCs w:val="24"/>
+          <w:highlight w:val="yellow"/>
           <w14:ligatures w14:val="none"/>
         </w:rPr>
         <w:t xml:space="preserve"> </w:t>
@@ -14718,21 +14722,10 @@
           <w:kern w:val="0"/>
           <w:sz w:val="24"/>
           <w:szCs w:val="24"/>
-          <w14:ligatures w14:val="none"/>
-        </w:rPr>
-        <w:t>web_</w:t>
-      </w:r>
-      <w:r>
-        <w:rPr>
-          <w:rFonts w:ascii="Times New Roman" w:eastAsia="Times New Roman" w:hAnsi="Times New Roman" w:cs="Times New Roman"/>
-          <w:i/>
-          <w:iCs/>
-          <w:kern w:val="0"/>
-          <w:sz w:val="24"/>
-          <w:szCs w:val="24"/>
-          <w14:ligatures w14:val="none"/>
-        </w:rPr>
-        <w:t>app</w:t>
+          <w:highlight w:val="yellow"/>
+          <w14:ligatures w14:val="none"/>
+        </w:rPr>
+        <w:t>web_app</w:t>
       </w:r>
       <w:proofErr w:type="spellEnd"/>
     </w:p>
@@ -15035,6 +15028,7 @@
       <w:r>
         <w:rPr>
           <w:rFonts w:ascii="Times New Roman" w:eastAsia="Times New Roman" w:hAnsi="Times New Roman" w:cs="Times New Roman"/>
+          <w:noProof/>
           <w:kern w:val="0"/>
           <w:sz w:val="24"/>
           <w:szCs w:val="24"/>
@@ -15177,6 +15171,7 @@
           <w:rFonts w:ascii="Times New Roman" w:eastAsia="Times New Roman" w:hAnsi="Times New Roman" w:cs="Times New Roman"/>
           <w:i/>
           <w:iCs/>
+          <w:noProof/>
           <w:kern w:val="0"/>
           <w:sz w:val="24"/>
           <w:szCs w:val="24"/>
@@ -15611,6 +15606,7 @@
           <w:rFonts w:ascii="Times New Roman" w:eastAsia="Times New Roman" w:hAnsi="Times New Roman" w:cs="Times New Roman"/>
           <w:i/>
           <w:iCs/>
+          <w:noProof/>
           <w:kern w:val="0"/>
           <w:sz w:val="24"/>
           <w:szCs w:val="24"/>
@@ -15678,17 +15674,7 @@
           <w:szCs w:val="24"/>
           <w14:ligatures w14:val="none"/>
         </w:rPr>
-        <w:t>Serveur d</w:t>
-      </w:r>
-      <w:r>
-        <w:rPr>
-          <w:rFonts w:ascii="Times New Roman" w:eastAsia="Times New Roman" w:hAnsi="Times New Roman" w:cs="Times New Roman"/>
-          <w:kern w:val="0"/>
-          <w:sz w:val="24"/>
-          <w:szCs w:val="24"/>
-          <w14:ligatures w14:val="none"/>
-        </w:rPr>
-        <w:t>e base de données</w:t>
+        <w:t>Serveur de base de données</w:t>
       </w:r>
     </w:p>
     <w:p>
@@ -15739,6 +15725,7 @@
           <w:kern w:val="0"/>
           <w:sz w:val="24"/>
           <w:szCs w:val="24"/>
+          <w:highlight w:val="yellow"/>
           <w14:ligatures w14:val="none"/>
         </w:rPr>
         <w:lastRenderedPageBreak/>
@@ -15754,6 +15741,7 @@
           <w:kern w:val="0"/>
           <w:sz w:val="24"/>
           <w:szCs w:val="24"/>
+          <w:highlight w:val="yellow"/>
           <w14:ligatures w14:val="none"/>
         </w:rPr>
         <w:t xml:space="preserve"> </w:t>
@@ -15767,6 +15755,7 @@
           <w:kern w:val="0"/>
           <w:sz w:val="24"/>
           <w:szCs w:val="24"/>
+          <w:highlight w:val="yellow"/>
           <w14:ligatures w14:val="none"/>
         </w:rPr>
         <w:t>ssh</w:t>
@@ -15780,6 +15769,7 @@
           <w:kern w:val="0"/>
           <w:sz w:val="24"/>
           <w:szCs w:val="24"/>
+          <w:highlight w:val="yellow"/>
           <w14:ligatures w14:val="none"/>
         </w:rPr>
         <w:t xml:space="preserve"> </w:t>
@@ -15793,33 +15783,10 @@
           <w:kern w:val="0"/>
           <w:sz w:val="24"/>
           <w:szCs w:val="24"/>
-          <w14:ligatures w14:val="none"/>
-        </w:rPr>
-        <w:t>db</w:t>
-      </w:r>
-      <w:r>
-        <w:rPr>
-          <w:rFonts w:ascii="Times New Roman" w:eastAsia="Times New Roman" w:hAnsi="Times New Roman" w:cs="Times New Roman"/>
-          <w:i/>
-          <w:iCs/>
-          <w:kern w:val="0"/>
-          <w:sz w:val="24"/>
-          <w:szCs w:val="24"/>
-          <w14:ligatures w14:val="none"/>
-        </w:rPr>
-        <w:t>_</w:t>
-      </w:r>
-      <w:r>
-        <w:rPr>
-          <w:rFonts w:ascii="Times New Roman" w:eastAsia="Times New Roman" w:hAnsi="Times New Roman" w:cs="Times New Roman"/>
-          <w:i/>
-          <w:iCs/>
-          <w:kern w:val="0"/>
-          <w:sz w:val="24"/>
-          <w:szCs w:val="24"/>
-          <w14:ligatures w14:val="none"/>
-        </w:rPr>
-        <w:t>app</w:t>
+          <w:highlight w:val="yellow"/>
+          <w14:ligatures w14:val="none"/>
+        </w:rPr>
+        <w:t>db_app</w:t>
       </w:r>
       <w:proofErr w:type="spellEnd"/>
     </w:p>
@@ -15838,6 +15805,7 @@
       <w:r>
         <w:rPr>
           <w:rFonts w:ascii="Times New Roman" w:eastAsia="Times New Roman" w:hAnsi="Times New Roman" w:cs="Times New Roman"/>
+          <w:noProof/>
           <w:kern w:val="0"/>
           <w:sz w:val="24"/>
           <w:szCs w:val="24"/>
@@ -16063,6 +16031,7 @@
       <w:r>
         <w:rPr>
           <w:rFonts w:ascii="Times New Roman" w:eastAsia="Times New Roman" w:hAnsi="Times New Roman" w:cs="Times New Roman"/>
+          <w:noProof/>
           <w:kern w:val="0"/>
           <w:sz w:val="24"/>
           <w:szCs w:val="24"/>
@@ -16250,6 +16219,7 @@
       <w:r>
         <w:rPr>
           <w:rFonts w:ascii="Times New Roman" w:eastAsia="Times New Roman" w:hAnsi="Times New Roman" w:cs="Times New Roman"/>
+          <w:noProof/>
           <w:kern w:val="0"/>
           <w:sz w:val="24"/>
           <w:szCs w:val="24"/>
@@ -16414,6 +16384,7 @@
           <w:rFonts w:ascii="Times New Roman" w:eastAsia="Times New Roman" w:hAnsi="Times New Roman" w:cs="Times New Roman"/>
           <w:i/>
           <w:iCs/>
+          <w:noProof/>
           <w:kern w:val="0"/>
           <w:sz w:val="24"/>
           <w:szCs w:val="24"/>
@@ -16607,6 +16578,7 @@
           <w:rFonts w:ascii="Times New Roman" w:eastAsia="Times New Roman" w:hAnsi="Times New Roman" w:cs="Times New Roman"/>
           <w:i/>
           <w:iCs/>
+          <w:noProof/>
           <w:kern w:val="0"/>
           <w:sz w:val="24"/>
           <w:szCs w:val="24"/>
@@ -16775,7 +16747,7 @@
 </file>
 
 <file path=word/endnotes.xml><?xml version="1.0" encoding="utf-8"?>
-<w:endnotes xmlns:wpc="http://schemas.microsoft.com/office/word/2010/wordprocessingCanvas" xmlns:cx="http://schemas.microsoft.com/office/drawing/2014/chartex" xmlns:cx1="http://schemas.microsoft.com/office/drawing/2015/9/8/chartex" xmlns:cx2="http://schemas.microsoft.com/office/drawing/2015/10/21/chartex" xmlns:cx3="http://schemas.microsoft.com/office/drawing/2016/5/9/chartex" xmlns:cx4="http://schemas.microsoft.com/office/drawing/2016/5/10/chartex" xmlns:cx5="http://schemas.microsoft.com/office/drawing/2016/5/11/chartex" xmlns:cx6="http://schemas.microsoft.com/office/drawing/2016/5/12/chartex" xmlns:cx7="http://schemas.microsoft.com/office/drawing/2016/5/13/chartex" xmlns:cx8="http://schemas.microsoft.com/office/drawing/2016/5/14/chartex" xmlns:mc="http://schemas.openxmlformats.org/markup-compatibility/2006" xmlns:aink="http://schemas.microsoft.com/office/drawing/2016/ink" xmlns:am3d="http://schemas.microsoft.com/office/drawing/2017/model3d" xmlns:o="urn:schemas-microsoft-com:office:office" xmlns:r="http://schemas.openxmlformats.org/officeDocument/2006/relationships" xmlns:m="http://schemas.openxmlformats.org/officeDocument/2006/math" xmlns:v="urn:schemas-microsoft-com:vml" xmlns:wp14="http://schemas.microsoft.com/office/word/2010/wordprocessingDrawing" xmlns:wp="http://schemas.openxmlformats.org/drawingml/2006/wordprocessingDrawing" xmlns:w10="urn:schemas-microsoft-com:office:word" xmlns:w="http://schemas.openxmlformats.org/wordprocessingml/2006/main" xmlns:w14="http://schemas.microsoft.com/office/word/2010/wordml" xmlns:w15="http://schemas.microsoft.com/office/word/2012/wordml" xmlns:w16cex="http://schemas.microsoft.com/office/word/2018/wordml/cex" xmlns:w16cid="http://schemas.microsoft.com/office/word/2016/wordml/cid" xmlns:w16="http://schemas.microsoft.com/office/word/2018/wordml" xmlns:w16sdtdh="http://schemas.microsoft.com/office/word/2020/wordml/sdtdatahash" xmlns:w16se="http://schemas.microsoft.com/office/word/2015/wordml/symex" xmlns:wpg="http://schemas.microsoft.com/office/word/2010/wordprocessingGroup" xmlns:wpi="http://schemas.microsoft.com/office/word/2010/wordprocessingInk" xmlns:wne="http://schemas.microsoft.com/office/word/2006/wordml" xmlns:wps="http://schemas.microsoft.com/office/word/2010/wordprocessingShape" mc:Ignorable="w14 w15 w16se w16cid w16 w16cex w16sdtdh wp14">
+<w:endnotes xmlns:wpc="http://schemas.microsoft.com/office/word/2010/wordprocessingCanvas" xmlns:cx="http://schemas.microsoft.com/office/drawing/2014/chartex" xmlns:cx1="http://schemas.microsoft.com/office/drawing/2015/9/8/chartex" xmlns:cx2="http://schemas.microsoft.com/office/drawing/2015/10/21/chartex" xmlns:cx3="http://schemas.microsoft.com/office/drawing/2016/5/9/chartex" xmlns:cx4="http://schemas.microsoft.com/office/drawing/2016/5/10/chartex" xmlns:cx5="http://schemas.microsoft.com/office/drawing/2016/5/11/chartex" xmlns:cx6="http://schemas.microsoft.com/office/drawing/2016/5/12/chartex" xmlns:cx7="http://schemas.microsoft.com/office/drawing/2016/5/13/chartex" xmlns:cx8="http://schemas.microsoft.com/office/drawing/2016/5/14/chartex" xmlns:mc="http://schemas.openxmlformats.org/markup-compatibility/2006" xmlns:aink="http://schemas.microsoft.com/office/drawing/2016/ink" xmlns:am3d="http://schemas.microsoft.com/office/drawing/2017/model3d" xmlns:o="urn:schemas-microsoft-com:office:office" xmlns:oel="http://schemas.microsoft.com/office/2019/extlst" xmlns:r="http://schemas.openxmlformats.org/officeDocument/2006/relationships" xmlns:m="http://schemas.openxmlformats.org/officeDocument/2006/math" xmlns:v="urn:schemas-microsoft-com:vml" xmlns:wp14="http://schemas.microsoft.com/office/word/2010/wordprocessingDrawing" xmlns:wp="http://schemas.openxmlformats.org/drawingml/2006/wordprocessingDrawing" xmlns:w10="urn:schemas-microsoft-com:office:word" xmlns:w="http://schemas.openxmlformats.org/wordprocessingml/2006/main" xmlns:w14="http://schemas.microsoft.com/office/word/2010/wordml" xmlns:w15="http://schemas.microsoft.com/office/word/2012/wordml" xmlns:w16cex="http://schemas.microsoft.com/office/word/2018/wordml/cex" xmlns:w16cid="http://schemas.microsoft.com/office/word/2016/wordml/cid" xmlns:w16="http://schemas.microsoft.com/office/word/2018/wordml" xmlns:w16du="http://schemas.microsoft.com/office/word/2023/wordml/word16du" xmlns:w16sdtdh="http://schemas.microsoft.com/office/word/2020/wordml/sdtdatahash" xmlns:w16se="http://schemas.microsoft.com/office/word/2015/wordml/symex" xmlns:wpg="http://schemas.microsoft.com/office/word/2010/wordprocessingGroup" xmlns:wpi="http://schemas.microsoft.com/office/word/2010/wordprocessingInk" xmlns:wne="http://schemas.microsoft.com/office/word/2006/wordml" xmlns:wps="http://schemas.microsoft.com/office/word/2010/wordprocessingShape" mc:Ignorable="w14 w15 w16se w16cid w16 w16cex w16sdtdh w16du wp14">
   <w:endnote w:type="separator" w:id="-1">
     <w:p>
       <w:pPr>
@@ -16800,7 +16772,7 @@
 </file>
 
 <file path=word/footnotes.xml><?xml version="1.0" encoding="utf-8"?>
-<w:footnotes xmlns:wpc="http://schemas.microsoft.com/office/word/2010/wordprocessingCanvas" xmlns:cx="http://schemas.microsoft.com/office/drawing/2014/chartex" xmlns:cx1="http://schemas.microsoft.com/office/drawing/2015/9/8/chartex" xmlns:cx2="http://schemas.microsoft.com/office/drawing/2015/10/21/chartex" xmlns:cx3="http://schemas.microsoft.com/office/drawing/2016/5/9/chartex" xmlns:cx4="http://schemas.microsoft.com/office/drawing/2016/5/10/chartex" xmlns:cx5="http://schemas.microsoft.com/office/drawing/2016/5/11/chartex" xmlns:cx6="http://schemas.microsoft.com/office/drawing/2016/5/12/chartex" xmlns:cx7="http://schemas.microsoft.com/office/drawing/2016/5/13/chartex" xmlns:cx8="http://schemas.microsoft.com/office/drawing/2016/5/14/chartex" xmlns:mc="http://schemas.openxmlformats.org/markup-compatibility/2006" xmlns:aink="http://schemas.microsoft.com/office/drawing/2016/ink" xmlns:am3d="http://schemas.microsoft.com/office/drawing/2017/model3d" xmlns:o="urn:schemas-microsoft-com:office:office" xmlns:r="http://schemas.openxmlformats.org/officeDocument/2006/relationships" xmlns:m="http://schemas.openxmlformats.org/officeDocument/2006/math" xmlns:v="urn:schemas-microsoft-com:vml" xmlns:wp14="http://schemas.microsoft.com/office/word/2010/wordprocessingDrawing" xmlns:wp="http://schemas.openxmlformats.org/drawingml/2006/wordprocessingDrawing" xmlns:w10="urn:schemas-microsoft-com:office:word" xmlns:w="http://schemas.openxmlformats.org/wordprocessingml/2006/main" xmlns:w14="http://schemas.microsoft.com/office/word/2010/wordml" xmlns:w15="http://schemas.microsoft.com/office/word/2012/wordml" xmlns:w16cex="http://schemas.microsoft.com/office/word/2018/wordml/cex" xmlns:w16cid="http://schemas.microsoft.com/office/word/2016/wordml/cid" xmlns:w16="http://schemas.microsoft.com/office/word/2018/wordml" xmlns:w16sdtdh="http://schemas.microsoft.com/office/word/2020/wordml/sdtdatahash" xmlns:w16se="http://schemas.microsoft.com/office/word/2015/wordml/symex" xmlns:wpg="http://schemas.microsoft.com/office/word/2010/wordprocessingGroup" xmlns:wpi="http://schemas.microsoft.com/office/word/2010/wordprocessingInk" xmlns:wne="http://schemas.microsoft.com/office/word/2006/wordml" xmlns:wps="http://schemas.microsoft.com/office/word/2010/wordprocessingShape" mc:Ignorable="w14 w15 w16se w16cid w16 w16cex w16sdtdh wp14">
+<w:footnotes xmlns:wpc="http://schemas.microsoft.com/office/word/2010/wordprocessingCanvas" xmlns:cx="http://schemas.microsoft.com/office/drawing/2014/chartex" xmlns:cx1="http://schemas.microsoft.com/office/drawing/2015/9/8/chartex" xmlns:cx2="http://schemas.microsoft.com/office/drawing/2015/10/21/chartex" xmlns:cx3="http://schemas.microsoft.com/office/drawing/2016/5/9/chartex" xmlns:cx4="http://schemas.microsoft.com/office/drawing/2016/5/10/chartex" xmlns:cx5="http://schemas.microsoft.com/office/drawing/2016/5/11/chartex" xmlns:cx6="http://schemas.microsoft.com/office/drawing/2016/5/12/chartex" xmlns:cx7="http://schemas.microsoft.com/office/drawing/2016/5/13/chartex" xmlns:cx8="http://schemas.microsoft.com/office/drawing/2016/5/14/chartex" xmlns:mc="http://schemas.openxmlformats.org/markup-compatibility/2006" xmlns:aink="http://schemas.microsoft.com/office/drawing/2016/ink" xmlns:am3d="http://schemas.microsoft.com/office/drawing/2017/model3d" xmlns:o="urn:schemas-microsoft-com:office:office" xmlns:oel="http://schemas.microsoft.com/office/2019/extlst" xmlns:r="http://schemas.openxmlformats.org/officeDocument/2006/relationships" xmlns:m="http://schemas.openxmlformats.org/officeDocument/2006/math" xmlns:v="urn:schemas-microsoft-com:vml" xmlns:wp14="http://schemas.microsoft.com/office/word/2010/wordprocessingDrawing" xmlns:wp="http://schemas.openxmlformats.org/drawingml/2006/wordprocessingDrawing" xmlns:w10="urn:schemas-microsoft-com:office:word" xmlns:w="http://schemas.openxmlformats.org/wordprocessingml/2006/main" xmlns:w14="http://schemas.microsoft.com/office/word/2010/wordml" xmlns:w15="http://schemas.microsoft.com/office/word/2012/wordml" xmlns:w16cex="http://schemas.microsoft.com/office/word/2018/wordml/cex" xmlns:w16cid="http://schemas.microsoft.com/office/word/2016/wordml/cid" xmlns:w16="http://schemas.microsoft.com/office/word/2018/wordml" xmlns:w16du="http://schemas.microsoft.com/office/word/2023/wordml/word16du" xmlns:w16sdtdh="http://schemas.microsoft.com/office/word/2020/wordml/sdtdatahash" xmlns:w16se="http://schemas.microsoft.com/office/word/2015/wordml/symex" xmlns:wpg="http://schemas.microsoft.com/office/word/2010/wordprocessingGroup" xmlns:wpi="http://schemas.microsoft.com/office/word/2010/wordprocessingInk" xmlns:wne="http://schemas.microsoft.com/office/word/2006/wordml" xmlns:wps="http://schemas.microsoft.com/office/word/2010/wordprocessingShape" mc:Ignorable="w14 w15 w16se w16cid w16 w16cex w16sdtdh w16du wp14">
   <w:footnote w:type="separator" w:id="-1">
     <w:p>
       <w:pPr>
@@ -16825,7 +16797,7 @@
 </file>
 
 <file path=word/numbering.xml><?xml version="1.0" encoding="utf-8"?>
-<w:numbering xmlns:wpc="http://schemas.microsoft.com/office/word/2010/wordprocessingCanvas" xmlns:cx="http://schemas.microsoft.com/office/drawing/2014/chartex" xmlns:cx1="http://schemas.microsoft.com/office/drawing/2015/9/8/chartex" xmlns:cx2="http://schemas.microsoft.com/office/drawing/2015/10/21/chartex" xmlns:cx3="http://schemas.microsoft.com/office/drawing/2016/5/9/chartex" xmlns:cx4="http://schemas.microsoft.com/office/drawing/2016/5/10/chartex" xmlns:cx5="http://schemas.microsoft.com/office/drawing/2016/5/11/chartex" xmlns:cx6="http://schemas.microsoft.com/office/drawing/2016/5/12/chartex" xmlns:cx7="http://schemas.microsoft.com/office/drawing/2016/5/13/chartex" xmlns:cx8="http://schemas.microsoft.com/office/drawing/2016/5/14/chartex" xmlns:mc="http://schemas.openxmlformats.org/markup-compatibility/2006" xmlns:aink="http://schemas.microsoft.com/office/drawing/2016/ink" xmlns:am3d="http://schemas.microsoft.com/office/drawing/2017/model3d" xmlns:o="urn:schemas-microsoft-com:office:office" xmlns:r="http://schemas.openxmlformats.org/officeDocument/2006/relationships" xmlns:m="http://schemas.openxmlformats.org/officeDocument/2006/math" xmlns:v="urn:schemas-microsoft-com:vml" xmlns:wp14="http://schemas.microsoft.com/office/word/2010/wordprocessingDrawing" xmlns:wp="http://schemas.openxmlformats.org/drawingml/2006/wordprocessingDrawing" xmlns:w10="urn:schemas-microsoft-com:office:word" xmlns:w="http://schemas.openxmlformats.org/wordprocessingml/2006/main" xmlns:w14="http://schemas.microsoft.com/office/word/2010/wordml" xmlns:w15="http://schemas.microsoft.com/office/word/2012/wordml" xmlns:w16cex="http://schemas.microsoft.com/office/word/2018/wordml/cex" xmlns:w16cid="http://schemas.microsoft.com/office/word/2016/wordml/cid" xmlns:w16="http://schemas.microsoft.com/office/word/2018/wordml" xmlns:w16sdtdh="http://schemas.microsoft.com/office/word/2020/wordml/sdtdatahash" xmlns:w16se="http://schemas.microsoft.com/office/word/2015/wordml/symex" xmlns:wpg="http://schemas.microsoft.com/office/word/2010/wordprocessingGroup" xmlns:wpi="http://schemas.microsoft.com/office/word/2010/wordprocessingInk" xmlns:wne="http://schemas.microsoft.com/office/word/2006/wordml" xmlns:wps="http://schemas.microsoft.com/office/word/2010/wordprocessingShape" mc:Ignorable="w14 w15 w16se w16cid w16 w16cex w16sdtdh wp14">
+<w:numbering xmlns:wpc="http://schemas.microsoft.com/office/word/2010/wordprocessingCanvas" xmlns:cx="http://schemas.microsoft.com/office/drawing/2014/chartex" xmlns:cx1="http://schemas.microsoft.com/office/drawing/2015/9/8/chartex" xmlns:cx2="http://schemas.microsoft.com/office/drawing/2015/10/21/chartex" xmlns:cx3="http://schemas.microsoft.com/office/drawing/2016/5/9/chartex" xmlns:cx4="http://schemas.microsoft.com/office/drawing/2016/5/10/chartex" xmlns:cx5="http://schemas.microsoft.com/office/drawing/2016/5/11/chartex" xmlns:cx6="http://schemas.microsoft.com/office/drawing/2016/5/12/chartex" xmlns:cx7="http://schemas.microsoft.com/office/drawing/2016/5/13/chartex" xmlns:cx8="http://schemas.microsoft.com/office/drawing/2016/5/14/chartex" xmlns:mc="http://schemas.openxmlformats.org/markup-compatibility/2006" xmlns:aink="http://schemas.microsoft.com/office/drawing/2016/ink" xmlns:am3d="http://schemas.microsoft.com/office/drawing/2017/model3d" xmlns:o="urn:schemas-microsoft-com:office:office" xmlns:oel="http://schemas.microsoft.com/office/2019/extlst" xmlns:r="http://schemas.openxmlformats.org/officeDocument/2006/relationships" xmlns:m="http://schemas.openxmlformats.org/officeDocument/2006/math" xmlns:v="urn:schemas-microsoft-com:vml" xmlns:wp14="http://schemas.microsoft.com/office/word/2010/wordprocessingDrawing" xmlns:wp="http://schemas.openxmlformats.org/drawingml/2006/wordprocessingDrawing" xmlns:w10="urn:schemas-microsoft-com:office:word" xmlns:w="http://schemas.openxmlformats.org/wordprocessingml/2006/main" xmlns:w14="http://schemas.microsoft.com/office/word/2010/wordml" xmlns:w15="http://schemas.microsoft.com/office/word/2012/wordml" xmlns:w16cex="http://schemas.microsoft.com/office/word/2018/wordml/cex" xmlns:w16cid="http://schemas.microsoft.com/office/word/2016/wordml/cid" xmlns:w16="http://schemas.microsoft.com/office/word/2018/wordml" xmlns:w16du="http://schemas.microsoft.com/office/word/2023/wordml/word16du" xmlns:w16sdtdh="http://schemas.microsoft.com/office/word/2020/wordml/sdtdatahash" xmlns:w16se="http://schemas.microsoft.com/office/word/2015/wordml/symex" xmlns:wpg="http://schemas.microsoft.com/office/word/2010/wordprocessingGroup" xmlns:wpi="http://schemas.microsoft.com/office/word/2010/wordprocessingInk" xmlns:wne="http://schemas.microsoft.com/office/word/2006/wordml" xmlns:wps="http://schemas.microsoft.com/office/word/2010/wordprocessingShape" mc:Ignorable="w14 w15 w16se w16cid w16 w16cex w16sdtdh w16du wp14">
   <w:abstractNum w:abstractNumId="0" w15:restartNumberingAfterBreak="0">
     <w:nsid w:val="03587AD7"/>
     <w:multiLevelType w:val="multilevel"/>
@@ -18766,59 +18738,59 @@
       </w:rPr>
     </w:lvl>
   </w:abstractNum>
-  <w:num w:numId="1">
+  <w:num w:numId="1" w16cid:durableId="1607618455">
     <w:abstractNumId w:val="11"/>
   </w:num>
-  <w:num w:numId="2">
+  <w:num w:numId="2" w16cid:durableId="429858068">
     <w:abstractNumId w:val="4"/>
   </w:num>
-  <w:num w:numId="3">
+  <w:num w:numId="3" w16cid:durableId="1385058049">
     <w:abstractNumId w:val="12"/>
   </w:num>
-  <w:num w:numId="4">
+  <w:num w:numId="4" w16cid:durableId="875194667">
     <w:abstractNumId w:val="3"/>
   </w:num>
-  <w:num w:numId="5">
+  <w:num w:numId="5" w16cid:durableId="1825009147">
     <w:abstractNumId w:val="13"/>
   </w:num>
-  <w:num w:numId="6">
+  <w:num w:numId="6" w16cid:durableId="274562636">
     <w:abstractNumId w:val="15"/>
   </w:num>
-  <w:num w:numId="7">
+  <w:num w:numId="7" w16cid:durableId="1879538891">
     <w:abstractNumId w:val="6"/>
   </w:num>
-  <w:num w:numId="8">
+  <w:num w:numId="8" w16cid:durableId="1677146954">
     <w:abstractNumId w:val="14"/>
   </w:num>
-  <w:num w:numId="9">
+  <w:num w:numId="9" w16cid:durableId="427850504">
     <w:abstractNumId w:val="0"/>
   </w:num>
-  <w:num w:numId="10">
+  <w:num w:numId="10" w16cid:durableId="1197353509">
     <w:abstractNumId w:val="9"/>
   </w:num>
-  <w:num w:numId="11">
+  <w:num w:numId="11" w16cid:durableId="163014503">
     <w:abstractNumId w:val="8"/>
   </w:num>
-  <w:num w:numId="12">
+  <w:num w:numId="12" w16cid:durableId="1211920942">
     <w:abstractNumId w:val="7"/>
   </w:num>
-  <w:num w:numId="13">
+  <w:num w:numId="13" w16cid:durableId="100296499">
     <w:abstractNumId w:val="1"/>
   </w:num>
-  <w:num w:numId="14">
+  <w:num w:numId="14" w16cid:durableId="1775324369">
     <w:abstractNumId w:val="5"/>
   </w:num>
-  <w:num w:numId="15">
+  <w:num w:numId="15" w16cid:durableId="767848852">
     <w:abstractNumId w:val="2"/>
   </w:num>
-  <w:num w:numId="16">
+  <w:num w:numId="16" w16cid:durableId="1384525036">
     <w:abstractNumId w:val="10"/>
   </w:num>
 </w:numbering>
 </file>
 
 <file path=word/styles.xml><?xml version="1.0" encoding="utf-8"?>
-<w:styles xmlns:mc="http://schemas.openxmlformats.org/markup-compatibility/2006" xmlns:r="http://schemas.openxmlformats.org/officeDocument/2006/relationships" xmlns:w="http://schemas.openxmlformats.org/wordprocessingml/2006/main" xmlns:w14="http://schemas.microsoft.com/office/word/2010/wordml" xmlns:w15="http://schemas.microsoft.com/office/word/2012/wordml" xmlns:w16cex="http://schemas.microsoft.com/office/word/2018/wordml/cex" xmlns:w16cid="http://schemas.microsoft.com/office/word/2016/wordml/cid" xmlns:w16="http://schemas.microsoft.com/office/word/2018/wordml" xmlns:w16sdtdh="http://schemas.microsoft.com/office/word/2020/wordml/sdtdatahash" xmlns:w16se="http://schemas.microsoft.com/office/word/2015/wordml/symex" mc:Ignorable="w14 w15 w16se w16cid w16 w16cex w16sdtdh">
+<w:styles xmlns:mc="http://schemas.openxmlformats.org/markup-compatibility/2006" xmlns:r="http://schemas.openxmlformats.org/officeDocument/2006/relationships" xmlns:w="http://schemas.openxmlformats.org/wordprocessingml/2006/main" xmlns:w14="http://schemas.microsoft.com/office/word/2010/wordml" xmlns:w15="http://schemas.microsoft.com/office/word/2012/wordml" xmlns:w16cex="http://schemas.microsoft.com/office/word/2018/wordml/cex" xmlns:w16cid="http://schemas.microsoft.com/office/word/2016/wordml/cid" xmlns:w16="http://schemas.microsoft.com/office/word/2018/wordml" xmlns:w16du="http://schemas.microsoft.com/office/word/2023/wordml/word16du" xmlns:w16sdtdh="http://schemas.microsoft.com/office/word/2020/wordml/sdtdatahash" xmlns:w16se="http://schemas.microsoft.com/office/word/2015/wordml/symex" mc:Ignorable="w14 w15 w16se w16cid w16 w16cex w16sdtdh w16du">
   <w:docDefaults>
     <w:rPrDefault>
       <w:rPr>
@@ -18826,7 +18798,7 @@
         <w:kern w:val="2"/>
         <w:sz w:val="22"/>
         <w:szCs w:val="22"/>
-        <w:lang w:eastAsia="en-US" w:bidi="ar-SA"/>
+        <w:lang w:val="fr-FR" w:eastAsia="en-US" w:bidi="ar-SA"/>
         <w14:ligatures w14:val="standardContextual"/>
       </w:rPr>
     </w:rPrDefault>
@@ -19217,9 +19189,6 @@
   <w:style w:type="paragraph" w:default="1" w:styleId="Normal">
     <w:name w:val="Normal"/>
     <w:qFormat/>
-    <w:rPr>
-      <w:lang w:val="fr-FR"/>
-    </w:rPr>
   </w:style>
   <w:style w:type="paragraph" w:styleId="Titre3">
     <w:name w:val="heading 3"/>

</xml_diff>